<commit_message>
finish chapter 2.too damn hard。。。
</commit_message>
<xml_diff>
--- a/管理信息系统/MIS复习/MIS复习音频整理.docx
+++ b/管理信息系统/MIS复习/MIS复习音频整理.docx
@@ -167,6 +167,7 @@
     <w:p>
       <w:pPr>
         <w:numPr>
+          <w:ilvl w:val="0"/>
           <w:numId w:val="0"/>
         </w:numPr>
         <w:rPr>
@@ -520,8 +521,12 @@
     <w:p>
       <w:pPr>
         <w:numPr>
+          <w:ilvl w:val="0"/>
           <w:numId w:val="0"/>
         </w:numPr>
+        <w:tabs>
+          <w:tab w:val="clear" w:pos="420"/>
+        </w:tabs>
         <w:rPr>
           <w:rFonts w:hint="eastAsia"/>
           <w:lang w:val="en-US" w:eastAsia="zh-CN"/>
@@ -538,8 +543,12 @@
     <w:p>
       <w:pPr>
         <w:numPr>
+          <w:ilvl w:val="0"/>
           <w:numId w:val="0"/>
         </w:numPr>
+        <w:tabs>
+          <w:tab w:val="clear" w:pos="420"/>
+        </w:tabs>
         <w:rPr>
           <w:rFonts w:hint="eastAsia"/>
           <w:lang w:val="en-US" w:eastAsia="zh-CN"/>
@@ -567,9 +576,541 @@
           <w:lang w:val="en-US" w:eastAsia="zh-CN"/>
         </w:rPr>
         <w:t>第二章</w:t>
+      </w:r>
+    </w:p>
+    <w:p>
+      <w:pPr>
+        <w:rPr>
+          <w:rFonts w:hint="eastAsia"/>
+          <w:lang w:val="en-US" w:eastAsia="zh-CN"/>
+        </w:rPr>
+      </w:pPr>
+      <w:r>
+        <w:rPr>
+          <w:rFonts w:hint="eastAsia"/>
+          <w:lang w:val="en-US" w:eastAsia="zh-CN"/>
+        </w:rPr>
+        <w:t>专门说了一下企业中的信息系统（更多的是制造性的企业）</w:t>
+      </w:r>
+    </w:p>
+    <w:p>
+      <w:pPr>
+        <w:pStyle w:val="3"/>
+        <w:numPr>
+          <w:ilvl w:val="0"/>
+          <w:numId w:val="5"/>
+        </w:numPr>
+        <w:rPr>
+          <w:rFonts w:hint="eastAsia"/>
+          <w:lang w:val="en-US" w:eastAsia="zh-CN"/>
+        </w:rPr>
+      </w:pPr>
+      <w:r>
+        <w:rPr>
+          <w:rFonts w:hint="eastAsia"/>
+          <w:lang w:val="en-US" w:eastAsia="zh-CN"/>
+        </w:rPr>
+        <w:t>分类（有哪些种信息系统）</w:t>
+      </w:r>
+    </w:p>
+    <w:p>
+      <w:pPr>
+        <w:numPr>
+          <w:numId w:val="0"/>
+        </w:numPr>
+        <w:rPr>
+          <w:rFonts w:hint="eastAsia"/>
+          <w:lang w:val="en-US" w:eastAsia="zh-CN"/>
+        </w:rPr>
+      </w:pPr>
+      <w:r>
+        <w:rPr>
+          <w:rFonts w:hint="eastAsia"/>
+          <w:lang w:val="en-US" w:eastAsia="zh-CN"/>
+        </w:rPr>
+        <w:t>这样说是没法答的，因为分类要分不同的维度</w:t>
+      </w:r>
+    </w:p>
+    <w:p>
+      <w:pPr>
+        <w:numPr>
+          <w:ilvl w:val="0"/>
+          <w:numId w:val="6"/>
+        </w:numPr>
+        <w:tabs>
+          <w:tab w:val="left" w:pos="420"/>
+        </w:tabs>
+        <w:ind w:left="420" w:leftChars="0" w:hanging="420" w:firstLineChars="0"/>
+        <w:rPr>
+          <w:rFonts w:hint="eastAsia"/>
+          <w:lang w:val="en-US" w:eastAsia="zh-CN"/>
+        </w:rPr>
+      </w:pPr>
+      <w:r>
+        <w:rPr>
+          <w:rFonts w:hint="eastAsia"/>
+          <w:lang w:val="en-US" w:eastAsia="zh-CN"/>
+        </w:rPr>
+        <w:t>按组织的职能的维度（四大职能：市场 财务 生产 人力资源，也就是这四类信息系统）</w:t>
+      </w:r>
+    </w:p>
+    <w:p>
+      <w:pPr>
+        <w:numPr>
+          <w:ilvl w:val="0"/>
+          <w:numId w:val="6"/>
+        </w:numPr>
+        <w:tabs>
+          <w:tab w:val="left" w:pos="420"/>
+        </w:tabs>
+        <w:ind w:left="420" w:leftChars="0" w:hanging="420" w:firstLineChars="0"/>
+        <w:rPr>
+          <w:rFonts w:hint="eastAsia"/>
+          <w:lang w:val="en-US" w:eastAsia="zh-CN"/>
+        </w:rPr>
+      </w:pPr>
+      <w:r>
+        <w:rPr>
+          <w:rFonts w:hint="eastAsia"/>
+          <w:lang w:val="en-US" w:eastAsia="zh-CN"/>
+        </w:rPr>
+        <w:t>按管理的层次的维度（分为那三层，这就是不同维度的信息系统）</w:t>
+      </w:r>
+    </w:p>
+    <w:p>
+      <w:pPr>
+        <w:numPr>
+          <w:ilvl w:val="1"/>
+          <w:numId w:val="6"/>
+        </w:numPr>
+        <w:tabs>
+          <w:tab w:val="left" w:pos="840"/>
+        </w:tabs>
+        <w:ind w:left="840" w:leftChars="0" w:hanging="420" w:firstLineChars="0"/>
+        <w:rPr>
+          <w:rFonts w:hint="eastAsia"/>
+          <w:lang w:val="en-US" w:eastAsia="zh-CN"/>
+        </w:rPr>
+      </w:pPr>
+      <w:r>
+        <w:rPr>
+          <w:rFonts w:hint="eastAsia"/>
+          <w:lang w:val="en-US" w:eastAsia="zh-CN"/>
+        </w:rPr>
+        <w:t>有一个所谓的信息构架的理论——安东尼模型（更明确地说每一层叫什么）</w:t>
+      </w:r>
+    </w:p>
+    <w:p>
+      <w:pPr>
+        <w:numPr>
+          <w:ilvl w:val="2"/>
+          <w:numId w:val="6"/>
+        </w:numPr>
+        <w:tabs>
+          <w:tab w:val="left" w:pos="1260"/>
+        </w:tabs>
+        <w:ind w:left="1260" w:leftChars="0" w:hanging="420" w:firstLineChars="0"/>
+        <w:rPr>
+          <w:rFonts w:hint="eastAsia"/>
+          <w:lang w:val="en-US" w:eastAsia="zh-CN"/>
+        </w:rPr>
+      </w:pPr>
+      <w:r>
+        <w:rPr>
+          <w:rFonts w:hint="eastAsia"/>
+          <w:lang w:val="en-US" w:eastAsia="zh-CN"/>
+        </w:rPr>
+        <w:t>最高层：战略规划层</w:t>
+      </w:r>
+    </w:p>
+    <w:p>
+      <w:pPr>
+        <w:numPr>
+          <w:ilvl w:val="2"/>
+          <w:numId w:val="6"/>
+        </w:numPr>
+        <w:tabs>
+          <w:tab w:val="left" w:pos="1260"/>
+        </w:tabs>
+        <w:ind w:left="1260" w:leftChars="0" w:hanging="420" w:firstLineChars="0"/>
+        <w:rPr>
+          <w:rFonts w:hint="eastAsia"/>
+          <w:lang w:val="en-US" w:eastAsia="zh-CN"/>
+        </w:rPr>
+      </w:pPr>
+      <w:r>
+        <w:rPr>
+          <w:rFonts w:hint="eastAsia"/>
+          <w:lang w:val="en-US" w:eastAsia="zh-CN"/>
+        </w:rPr>
+        <w:t>中层：战术决策</w:t>
+      </w:r>
+    </w:p>
+    <w:p>
+      <w:pPr>
+        <w:numPr>
+          <w:ilvl w:val="2"/>
+          <w:numId w:val="6"/>
+        </w:numPr>
+        <w:tabs>
+          <w:tab w:val="left" w:pos="1260"/>
+        </w:tabs>
+        <w:ind w:left="1260" w:leftChars="0" w:hanging="420" w:firstLineChars="0"/>
+        <w:rPr>
+          <w:rFonts w:hint="eastAsia"/>
+          <w:lang w:val="en-US" w:eastAsia="zh-CN"/>
+        </w:rPr>
+      </w:pPr>
+      <w:r>
+        <w:rPr>
+          <w:rFonts w:hint="eastAsia"/>
+          <w:lang w:val="en-US" w:eastAsia="zh-CN"/>
+        </w:rPr>
+        <w:t>最底层：业务处理层</w:t>
+      </w:r>
+    </w:p>
+    <w:p>
+      <w:pPr>
+        <w:numPr>
+          <w:ilvl w:val="0"/>
+          <w:numId w:val="7"/>
+        </w:numPr>
+        <w:tabs>
+          <w:tab w:val="left" w:pos="420"/>
+        </w:tabs>
+        <w:ind w:left="840" w:leftChars="0" w:hanging="420" w:firstLineChars="0"/>
+        <w:rPr>
+          <w:rFonts w:hint="eastAsia"/>
+          <w:lang w:val="en-US" w:eastAsia="zh-CN"/>
+        </w:rPr>
+      </w:pPr>
+      <w:r>
+        <w:rPr>
+          <w:rFonts w:hint="eastAsia"/>
+          <w:lang w:val="en-US" w:eastAsia="zh-CN"/>
+        </w:rPr>
+        <w:t>以上三层每一层都有什么样的信息需求跟信息的特点（每一层要看到的东西是不同的）</w:t>
+      </w:r>
+    </w:p>
+    <w:p>
+      <w:pPr>
+        <w:widowControl w:val="0"/>
+        <w:numPr>
+          <w:numId w:val="0"/>
+        </w:numPr>
+        <w:jc w:val="both"/>
+        <w:rPr>
+          <w:rFonts w:hint="eastAsia"/>
+          <w:lang w:val="en-US" w:eastAsia="zh-CN"/>
+        </w:rPr>
+      </w:pPr>
+    </w:p>
+    <w:p>
+      <w:pPr>
+        <w:widowControl w:val="0"/>
+        <w:numPr>
+          <w:ilvl w:val="0"/>
+          <w:numId w:val="8"/>
+        </w:numPr>
+        <w:tabs>
+          <w:tab w:val="left" w:pos="420"/>
+        </w:tabs>
+        <w:ind w:left="420" w:leftChars="0" w:hanging="420" w:firstLineChars="0"/>
+        <w:jc w:val="both"/>
+        <w:rPr>
+          <w:rFonts w:hint="eastAsia"/>
+          <w:lang w:val="en-US" w:eastAsia="zh-CN"/>
+        </w:rPr>
+      </w:pPr>
+      <w:r>
+        <w:rPr>
+          <w:rFonts w:hint="eastAsia"/>
+          <w:lang w:val="en-US" w:eastAsia="zh-CN"/>
+        </w:rPr>
+        <w:t>按流程的维度</w:t>
+      </w:r>
+    </w:p>
+    <w:p>
+      <w:pPr>
+        <w:widowControl w:val="0"/>
+        <w:numPr>
+          <w:ilvl w:val="1"/>
+          <w:numId w:val="8"/>
+        </w:numPr>
+        <w:tabs>
+          <w:tab w:val="left" w:pos="840"/>
+        </w:tabs>
+        <w:ind w:left="840" w:leftChars="0" w:hanging="420" w:firstLineChars="0"/>
+        <w:jc w:val="both"/>
+        <w:rPr>
+          <w:rFonts w:hint="eastAsia"/>
+          <w:lang w:val="en-US" w:eastAsia="zh-CN"/>
+        </w:rPr>
+      </w:pPr>
+      <w:r>
+        <w:rPr>
+          <w:rFonts w:hint="eastAsia"/>
+          <w:lang w:val="en-US" w:eastAsia="zh-CN"/>
+        </w:rPr>
+        <w:t>分成：供应链管理系统（把流程的上游，就是供应商也加入到信息系统中）、企业资源计划（ERP）、客户关系管理——大概每一个系统是什么要知道</w:t>
+      </w:r>
+    </w:p>
+    <w:p>
+      <w:pPr>
+        <w:widowControl w:val="0"/>
+        <w:numPr>
+          <w:ilvl w:val="1"/>
+          <w:numId w:val="8"/>
+        </w:numPr>
+        <w:tabs>
+          <w:tab w:val="left" w:pos="840"/>
+        </w:tabs>
+        <w:ind w:left="840" w:leftChars="0" w:hanging="420" w:firstLineChars="0"/>
+        <w:jc w:val="both"/>
+        <w:rPr>
+          <w:rFonts w:hint="eastAsia"/>
+          <w:lang w:val="en-US" w:eastAsia="zh-CN"/>
+        </w:rPr>
+      </w:pPr>
+      <w:r>
+        <w:rPr>
+          <w:rFonts w:hint="eastAsia"/>
+          <w:lang w:val="en-US" w:eastAsia="zh-CN"/>
+        </w:rPr>
+        <w:t>一个重要的概念：业务流程（什么是业务流程）</w:t>
+      </w:r>
+    </w:p>
+    <w:p>
+      <w:pPr>
+        <w:widowControl w:val="0"/>
+        <w:numPr>
+          <w:ilvl w:val="2"/>
+          <w:numId w:val="8"/>
+        </w:numPr>
+        <w:tabs>
+          <w:tab w:val="left" w:pos="1260"/>
+        </w:tabs>
+        <w:ind w:left="1260" w:leftChars="0" w:hanging="420" w:firstLineChars="0"/>
+        <w:jc w:val="both"/>
+        <w:rPr>
+          <w:rFonts w:hint="eastAsia"/>
+          <w:lang w:val="en-US" w:eastAsia="zh-CN"/>
+        </w:rPr>
+      </w:pPr>
+      <w:r>
+        <w:rPr>
+          <w:rFonts w:hint="eastAsia"/>
+          <w:lang w:val="en-US" w:eastAsia="zh-CN"/>
+        </w:rPr>
+        <w:t>在企业的信息系统中有一个企业的定义</w:t>
+      </w:r>
+    </w:p>
+    <w:p>
+      <w:pPr>
+        <w:widowControl w:val="0"/>
+        <w:numPr>
+          <w:numId w:val="0"/>
+        </w:numPr>
+        <w:jc w:val="both"/>
+        <w:rPr>
+          <w:rFonts w:hint="eastAsia"/>
+          <w:lang w:val="en-US" w:eastAsia="zh-CN"/>
+        </w:rPr>
+      </w:pPr>
+    </w:p>
+    <w:p>
+      <w:pPr>
+        <w:widowControl w:val="0"/>
+        <w:numPr>
+          <w:ilvl w:val="0"/>
+          <w:numId w:val="9"/>
+        </w:numPr>
+        <w:tabs>
+          <w:tab w:val="left" w:pos="420"/>
+        </w:tabs>
+        <w:ind w:left="420" w:leftChars="0" w:hanging="420" w:firstLineChars="0"/>
+        <w:jc w:val="both"/>
+        <w:rPr>
+          <w:rFonts w:hint="eastAsia"/>
+          <w:lang w:val="en-US" w:eastAsia="zh-CN"/>
+        </w:rPr>
+      </w:pPr>
+      <w:r>
+        <w:rPr>
+          <w:rFonts w:hint="eastAsia"/>
+          <w:lang w:val="en-US" w:eastAsia="zh-CN"/>
+        </w:rPr>
+        <w:t>按领域的维度</w:t>
+      </w:r>
+    </w:p>
+    <w:p>
+      <w:pPr>
+        <w:widowControl w:val="0"/>
+        <w:numPr>
+          <w:ilvl w:val="1"/>
+          <w:numId w:val="9"/>
+        </w:numPr>
+        <w:tabs>
+          <w:tab w:val="left" w:pos="840"/>
+        </w:tabs>
+        <w:ind w:left="840" w:leftChars="0" w:hanging="420" w:firstLineChars="0"/>
+        <w:jc w:val="both"/>
+        <w:rPr>
+          <w:rFonts w:hint="eastAsia"/>
+          <w:lang w:val="en-US" w:eastAsia="zh-CN"/>
+        </w:rPr>
+      </w:pPr>
+      <w:r>
+        <w:rPr>
+          <w:rFonts w:hint="eastAsia"/>
+          <w:lang w:val="en-US" w:eastAsia="zh-CN"/>
+        </w:rPr>
+        <w:t>学校是什么样的信息系统？监狱有一个什么样的信息系统？——不同的领域不一样</w:t>
+      </w:r>
+    </w:p>
+    <w:p>
+      <w:pPr>
+        <w:widowControl w:val="0"/>
+        <w:numPr>
+          <w:ilvl w:val="0"/>
+          <w:numId w:val="10"/>
+        </w:numPr>
+        <w:tabs>
+          <w:tab w:val="left" w:pos="420"/>
+        </w:tabs>
+        <w:ind w:left="420" w:leftChars="0" w:hanging="420" w:firstLineChars="0"/>
+        <w:jc w:val="both"/>
+        <w:rPr>
+          <w:rFonts w:hint="eastAsia"/>
+          <w:lang w:val="en-US" w:eastAsia="zh-CN"/>
+        </w:rPr>
+      </w:pPr>
+      <w:r>
+        <w:rPr>
+          <w:rFonts w:hint="eastAsia"/>
+          <w:lang w:val="en-US" w:eastAsia="zh-CN"/>
+        </w:rPr>
+        <w:t>不同的技术</w:t>
+      </w:r>
+    </w:p>
+    <w:p>
+      <w:pPr>
+        <w:widowControl w:val="0"/>
+        <w:numPr>
+          <w:ilvl w:val="1"/>
+          <w:numId w:val="10"/>
+        </w:numPr>
+        <w:tabs>
+          <w:tab w:val="left" w:pos="840"/>
+        </w:tabs>
+        <w:ind w:left="840" w:leftChars="0" w:hanging="420" w:firstLineChars="0"/>
+        <w:jc w:val="both"/>
+        <w:rPr>
+          <w:rFonts w:hint="eastAsia"/>
+          <w:lang w:val="en-US" w:eastAsia="zh-CN"/>
+        </w:rPr>
+      </w:pPr>
+      <w:r>
+        <w:rPr>
+          <w:rFonts w:hint="eastAsia"/>
+          <w:lang w:val="en-US" w:eastAsia="zh-CN"/>
+        </w:rPr>
+        <w:t>用什么技术开发的信息系统</w:t>
+      </w:r>
+    </w:p>
+    <w:p>
+      <w:pPr>
+        <w:widowControl w:val="0"/>
+        <w:numPr>
+          <w:numId w:val="0"/>
+        </w:numPr>
+        <w:jc w:val="both"/>
+        <w:rPr>
+          <w:rFonts w:hint="eastAsia"/>
+          <w:lang w:val="en-US" w:eastAsia="zh-CN"/>
+        </w:rPr>
+      </w:pPr>
+    </w:p>
+    <w:p>
+      <w:pPr>
+        <w:widowControl w:val="0"/>
+        <w:numPr>
+          <w:ilvl w:val="0"/>
+          <w:numId w:val="11"/>
+        </w:numPr>
+        <w:tabs>
+          <w:tab w:val="left" w:pos="420"/>
+        </w:tabs>
+        <w:ind w:left="420" w:leftChars="0" w:hanging="420" w:firstLineChars="0"/>
+        <w:jc w:val="both"/>
+        <w:rPr>
+          <w:rFonts w:hint="eastAsia"/>
+          <w:lang w:val="en-US" w:eastAsia="zh-CN"/>
+        </w:rPr>
+      </w:pPr>
+      <w:r>
+        <w:rPr>
+          <w:rFonts w:hint="eastAsia"/>
+          <w:lang w:val="en-US" w:eastAsia="zh-CN"/>
+        </w:rPr>
+        <w:t>智能</w:t>
+      </w:r>
+    </w:p>
+    <w:p>
+      <w:pPr>
+        <w:widowControl w:val="0"/>
+        <w:numPr>
+          <w:ilvl w:val="1"/>
+          <w:numId w:val="11"/>
+        </w:numPr>
+        <w:tabs>
+          <w:tab w:val="left" w:pos="840"/>
+        </w:tabs>
+        <w:ind w:left="840" w:leftChars="0" w:hanging="420" w:firstLineChars="0"/>
+        <w:jc w:val="both"/>
+        <w:rPr>
+          <w:rFonts w:hint="eastAsia"/>
+          <w:lang w:val="en-US" w:eastAsia="zh-CN"/>
+        </w:rPr>
+      </w:pPr>
+      <w:r>
+        <w:rPr>
+          <w:rFonts w:hint="eastAsia"/>
+          <w:lang w:val="en-US" w:eastAsia="zh-CN"/>
+        </w:rPr>
+        <w:t>智能程度比较高的信息系统。。。（后面有讲）</w:t>
+      </w:r>
+    </w:p>
+    <w:p>
+      <w:pPr>
+        <w:pStyle w:val="2"/>
+        <w:rPr>
+          <w:rFonts w:hint="eastAsia"/>
+          <w:lang w:val="en-US" w:eastAsia="zh-CN"/>
+        </w:rPr>
+      </w:pPr>
+      <w:r>
+        <w:rPr>
+          <w:rFonts w:hint="eastAsia"/>
+          <w:lang w:val="en-US" w:eastAsia="zh-CN"/>
+        </w:rPr>
+        <w:t>第三章</w:t>
       </w:r>
       <w:bookmarkStart w:id="0" w:name="_GoBack"/>
       <w:bookmarkEnd w:id="0"/>
+    </w:p>
+    <w:p>
+      <w:pPr>
+        <w:widowControl w:val="0"/>
+        <w:numPr>
+          <w:numId w:val="0"/>
+        </w:numPr>
+        <w:jc w:val="both"/>
+        <w:rPr>
+          <w:rFonts w:hint="eastAsia"/>
+          <w:lang w:val="en-US" w:eastAsia="zh-CN"/>
+        </w:rPr>
+      </w:pPr>
     </w:p>
     <w:sectPr>
       <w:pgSz w:w="11906" w:h="16838"/>
@@ -595,6 +1136,286 @@
       <w:lvlJc w:val="left"/>
     </w:lvl>
   </w:abstractNum>
+  <w:abstractNum w:abstractNumId="1466908309">
+    <w:nsid w:val="576F3E95"/>
+    <w:multiLevelType w:val="multilevel"/>
+    <w:tmpl w:val="576F3E95"/>
+    <w:lvl w:ilvl="0" w:tentative="1">
+      <w:start w:val="1"/>
+      <w:numFmt w:val="bullet"/>
+      <w:lvlText w:val=""/>
+      <w:lvlJc w:val="left"/>
+      <w:pPr>
+        <w:tabs>
+          <w:tab w:val="left" w:pos="420"/>
+        </w:tabs>
+        <w:ind w:left="420" w:leftChars="0" w:hanging="420" w:firstLineChars="0"/>
+      </w:pPr>
+      <w:rPr>
+        <w:rFonts w:hint="default" w:ascii="Wingdings" w:hAnsi="Wingdings"/>
+      </w:rPr>
+    </w:lvl>
+    <w:lvl w:ilvl="1" w:tentative="1">
+      <w:start w:val="1"/>
+      <w:numFmt w:val="bullet"/>
+      <w:lvlText w:val=""/>
+      <w:lvlJc w:val="left"/>
+      <w:pPr>
+        <w:tabs>
+          <w:tab w:val="left" w:pos="840"/>
+        </w:tabs>
+        <w:ind w:left="840" w:leftChars="0" w:hanging="420" w:firstLineChars="0"/>
+      </w:pPr>
+      <w:rPr>
+        <w:rFonts w:hint="default" w:ascii="Wingdings" w:hAnsi="Wingdings"/>
+      </w:rPr>
+    </w:lvl>
+    <w:lvl w:ilvl="2" w:tentative="1">
+      <w:start w:val="1"/>
+      <w:numFmt w:val="bullet"/>
+      <w:lvlText w:val=""/>
+      <w:lvlJc w:val="left"/>
+      <w:pPr>
+        <w:tabs>
+          <w:tab w:val="left" w:pos="1260"/>
+        </w:tabs>
+        <w:ind w:left="1260" w:leftChars="0" w:hanging="420" w:firstLineChars="0"/>
+      </w:pPr>
+      <w:rPr>
+        <w:rFonts w:hint="default" w:ascii="Wingdings" w:hAnsi="Wingdings"/>
+      </w:rPr>
+    </w:lvl>
+    <w:lvl w:ilvl="3" w:tentative="1">
+      <w:start w:val="1"/>
+      <w:numFmt w:val="bullet"/>
+      <w:lvlText w:val=""/>
+      <w:lvlJc w:val="left"/>
+      <w:pPr>
+        <w:tabs>
+          <w:tab w:val="left" w:pos="1680"/>
+        </w:tabs>
+        <w:ind w:left="1680" w:leftChars="0" w:hanging="420" w:firstLineChars="0"/>
+      </w:pPr>
+      <w:rPr>
+        <w:rFonts w:hint="default" w:ascii="Wingdings" w:hAnsi="Wingdings"/>
+      </w:rPr>
+    </w:lvl>
+    <w:lvl w:ilvl="4" w:tentative="1">
+      <w:start w:val="1"/>
+      <w:numFmt w:val="bullet"/>
+      <w:lvlText w:val=""/>
+      <w:lvlJc w:val="left"/>
+      <w:pPr>
+        <w:tabs>
+          <w:tab w:val="left" w:pos="2100"/>
+        </w:tabs>
+        <w:ind w:left="2100" w:leftChars="0" w:hanging="420" w:firstLineChars="0"/>
+      </w:pPr>
+      <w:rPr>
+        <w:rFonts w:hint="default" w:ascii="Wingdings" w:hAnsi="Wingdings"/>
+      </w:rPr>
+    </w:lvl>
+    <w:lvl w:ilvl="5" w:tentative="1">
+      <w:start w:val="1"/>
+      <w:numFmt w:val="bullet"/>
+      <w:lvlText w:val=""/>
+      <w:lvlJc w:val="left"/>
+      <w:pPr>
+        <w:tabs>
+          <w:tab w:val="left" w:pos="2520"/>
+        </w:tabs>
+        <w:ind w:left="2520" w:leftChars="0" w:hanging="420" w:firstLineChars="0"/>
+      </w:pPr>
+      <w:rPr>
+        <w:rFonts w:hint="default" w:ascii="Wingdings" w:hAnsi="Wingdings"/>
+      </w:rPr>
+    </w:lvl>
+    <w:lvl w:ilvl="6" w:tentative="1">
+      <w:start w:val="1"/>
+      <w:numFmt w:val="bullet"/>
+      <w:lvlText w:val=""/>
+      <w:lvlJc w:val="left"/>
+      <w:pPr>
+        <w:tabs>
+          <w:tab w:val="left" w:pos="2940"/>
+        </w:tabs>
+        <w:ind w:left="2940" w:leftChars="0" w:hanging="420" w:firstLineChars="0"/>
+      </w:pPr>
+      <w:rPr>
+        <w:rFonts w:hint="default" w:ascii="Wingdings" w:hAnsi="Wingdings"/>
+      </w:rPr>
+    </w:lvl>
+    <w:lvl w:ilvl="7" w:tentative="1">
+      <w:start w:val="1"/>
+      <w:numFmt w:val="bullet"/>
+      <w:lvlText w:val=""/>
+      <w:lvlJc w:val="left"/>
+      <w:pPr>
+        <w:tabs>
+          <w:tab w:val="left" w:pos="3360"/>
+        </w:tabs>
+        <w:ind w:left="3360" w:leftChars="0" w:hanging="420" w:firstLineChars="0"/>
+      </w:pPr>
+      <w:rPr>
+        <w:rFonts w:hint="default" w:ascii="Wingdings" w:hAnsi="Wingdings"/>
+      </w:rPr>
+    </w:lvl>
+    <w:lvl w:ilvl="8" w:tentative="1">
+      <w:start w:val="1"/>
+      <w:numFmt w:val="bullet"/>
+      <w:lvlText w:val=""/>
+      <w:lvlJc w:val="left"/>
+      <w:pPr>
+        <w:tabs>
+          <w:tab w:val="left" w:pos="3780"/>
+        </w:tabs>
+        <w:ind w:left="3780" w:leftChars="0" w:hanging="420" w:firstLineChars="0"/>
+      </w:pPr>
+      <w:rPr>
+        <w:rFonts w:hint="default" w:ascii="Wingdings" w:hAnsi="Wingdings"/>
+      </w:rPr>
+    </w:lvl>
+  </w:abstractNum>
+  <w:abstractNum w:abstractNumId="1466908468">
+    <w:nsid w:val="576F3F34"/>
+    <w:multiLevelType w:val="multilevel"/>
+    <w:tmpl w:val="576F3F34"/>
+    <w:lvl w:ilvl="0" w:tentative="1">
+      <w:start w:val="1"/>
+      <w:numFmt w:val="bullet"/>
+      <w:lvlText w:val=""/>
+      <w:lvlJc w:val="left"/>
+      <w:pPr>
+        <w:tabs>
+          <w:tab w:val="left" w:pos="420"/>
+        </w:tabs>
+        <w:ind w:left="420" w:leftChars="0" w:hanging="420" w:firstLineChars="0"/>
+      </w:pPr>
+      <w:rPr>
+        <w:rFonts w:hint="default" w:ascii="Wingdings" w:hAnsi="Wingdings"/>
+      </w:rPr>
+    </w:lvl>
+    <w:lvl w:ilvl="1" w:tentative="1">
+      <w:start w:val="1"/>
+      <w:numFmt w:val="bullet"/>
+      <w:lvlText w:val=""/>
+      <w:lvlJc w:val="left"/>
+      <w:pPr>
+        <w:tabs>
+          <w:tab w:val="left" w:pos="840"/>
+        </w:tabs>
+        <w:ind w:left="840" w:leftChars="0" w:hanging="420" w:firstLineChars="0"/>
+      </w:pPr>
+      <w:rPr>
+        <w:rFonts w:hint="default" w:ascii="Wingdings" w:hAnsi="Wingdings"/>
+      </w:rPr>
+    </w:lvl>
+    <w:lvl w:ilvl="2" w:tentative="1">
+      <w:start w:val="1"/>
+      <w:numFmt w:val="bullet"/>
+      <w:lvlText w:val=""/>
+      <w:lvlJc w:val="left"/>
+      <w:pPr>
+        <w:tabs>
+          <w:tab w:val="left" w:pos="1260"/>
+        </w:tabs>
+        <w:ind w:left="1260" w:leftChars="0" w:hanging="420" w:firstLineChars="0"/>
+      </w:pPr>
+      <w:rPr>
+        <w:rFonts w:hint="default" w:ascii="Wingdings" w:hAnsi="Wingdings"/>
+      </w:rPr>
+    </w:lvl>
+    <w:lvl w:ilvl="3" w:tentative="1">
+      <w:start w:val="1"/>
+      <w:numFmt w:val="bullet"/>
+      <w:lvlText w:val=""/>
+      <w:lvlJc w:val="left"/>
+      <w:pPr>
+        <w:tabs>
+          <w:tab w:val="left" w:pos="1680"/>
+        </w:tabs>
+        <w:ind w:left="1680" w:leftChars="0" w:hanging="420" w:firstLineChars="0"/>
+      </w:pPr>
+      <w:rPr>
+        <w:rFonts w:hint="default" w:ascii="Wingdings" w:hAnsi="Wingdings"/>
+      </w:rPr>
+    </w:lvl>
+    <w:lvl w:ilvl="4" w:tentative="1">
+      <w:start w:val="1"/>
+      <w:numFmt w:val="bullet"/>
+      <w:lvlText w:val=""/>
+      <w:lvlJc w:val="left"/>
+      <w:pPr>
+        <w:tabs>
+          <w:tab w:val="left" w:pos="2100"/>
+        </w:tabs>
+        <w:ind w:left="2100" w:leftChars="0" w:hanging="420" w:firstLineChars="0"/>
+      </w:pPr>
+      <w:rPr>
+        <w:rFonts w:hint="default" w:ascii="Wingdings" w:hAnsi="Wingdings"/>
+      </w:rPr>
+    </w:lvl>
+    <w:lvl w:ilvl="5" w:tentative="1">
+      <w:start w:val="1"/>
+      <w:numFmt w:val="bullet"/>
+      <w:lvlText w:val=""/>
+      <w:lvlJc w:val="left"/>
+      <w:pPr>
+        <w:tabs>
+          <w:tab w:val="left" w:pos="2520"/>
+        </w:tabs>
+        <w:ind w:left="2520" w:leftChars="0" w:hanging="420" w:firstLineChars="0"/>
+      </w:pPr>
+      <w:rPr>
+        <w:rFonts w:hint="default" w:ascii="Wingdings" w:hAnsi="Wingdings"/>
+      </w:rPr>
+    </w:lvl>
+    <w:lvl w:ilvl="6" w:tentative="1">
+      <w:start w:val="1"/>
+      <w:numFmt w:val="bullet"/>
+      <w:lvlText w:val=""/>
+      <w:lvlJc w:val="left"/>
+      <w:pPr>
+        <w:tabs>
+          <w:tab w:val="left" w:pos="2940"/>
+        </w:tabs>
+        <w:ind w:left="2940" w:leftChars="0" w:hanging="420" w:firstLineChars="0"/>
+      </w:pPr>
+      <w:rPr>
+        <w:rFonts w:hint="default" w:ascii="Wingdings" w:hAnsi="Wingdings"/>
+      </w:rPr>
+    </w:lvl>
+    <w:lvl w:ilvl="7" w:tentative="1">
+      <w:start w:val="1"/>
+      <w:numFmt w:val="bullet"/>
+      <w:lvlText w:val=""/>
+      <w:lvlJc w:val="left"/>
+      <w:pPr>
+        <w:tabs>
+          <w:tab w:val="left" w:pos="3360"/>
+        </w:tabs>
+        <w:ind w:left="3360" w:leftChars="0" w:hanging="420" w:firstLineChars="0"/>
+      </w:pPr>
+      <w:rPr>
+        <w:rFonts w:hint="default" w:ascii="Wingdings" w:hAnsi="Wingdings"/>
+      </w:rPr>
+    </w:lvl>
+    <w:lvl w:ilvl="8" w:tentative="1">
+      <w:start w:val="1"/>
+      <w:numFmt w:val="bullet"/>
+      <w:lvlText w:val=""/>
+      <w:lvlJc w:val="left"/>
+      <w:pPr>
+        <w:tabs>
+          <w:tab w:val="left" w:pos="3780"/>
+        </w:tabs>
+        <w:ind w:left="3780" w:leftChars="0" w:hanging="420" w:firstLineChars="0"/>
+      </w:pPr>
+      <w:rPr>
+        <w:rFonts w:hint="default" w:ascii="Wingdings" w:hAnsi="Wingdings"/>
+      </w:rPr>
+    </w:lvl>
+  </w:abstractNum>
   <w:abstractNum w:abstractNumId="1466908960">
     <w:nsid w:val="576F4120"/>
     <w:multiLevelType w:val="singleLevel"/>
@@ -607,10 +1428,30 @@
       <w:lvlJc w:val="left"/>
     </w:lvl>
   </w:abstractNum>
-  <w:abstractNum w:abstractNumId="1466908309">
-    <w:nsid w:val="576F3E95"/>
+  <w:abstractNum w:abstractNumId="1466989772">
+    <w:nsid w:val="57707CCC"/>
+    <w:multiLevelType w:val="singleLevel"/>
+    <w:tmpl w:val="57707CCC"/>
+    <w:lvl w:ilvl="0" w:tentative="1">
+      <w:start w:val="1"/>
+      <w:numFmt w:val="bullet"/>
+      <w:lvlText w:val=""/>
+      <w:lvlJc w:val="left"/>
+      <w:pPr>
+        <w:tabs>
+          <w:tab w:val="left" w:pos="420"/>
+        </w:tabs>
+        <w:ind w:left="420" w:leftChars="0" w:hanging="420" w:firstLineChars="0"/>
+      </w:pPr>
+      <w:rPr>
+        <w:rFonts w:hint="default" w:ascii="Wingdings" w:hAnsi="Wingdings"/>
+      </w:rPr>
+    </w:lvl>
+  </w:abstractNum>
+  <w:abstractNum w:abstractNumId="1466989893">
+    <w:nsid w:val="57707D45"/>
     <w:multiLevelType w:val="multilevel"/>
-    <w:tmpl w:val="576F3E95"/>
+    <w:tmpl w:val="57707D45"/>
     <w:lvl w:ilvl="0" w:tentative="1">
       <w:start w:val="1"/>
       <w:numFmt w:val="bullet"/>
@@ -747,10 +1588,442 @@
       </w:rPr>
     </w:lvl>
   </w:abstractNum>
-  <w:abstractNum w:abstractNumId="1466908468">
-    <w:nsid w:val="576F3F34"/>
+  <w:abstractNum w:abstractNumId="1466989120">
+    <w:nsid w:val="57707A40"/>
+    <w:multiLevelType w:val="singleLevel"/>
+    <w:tmpl w:val="57707A40"/>
+    <w:lvl w:ilvl="0" w:tentative="1">
+      <w:start w:val="1"/>
+      <w:numFmt w:val="decimal"/>
+      <w:suff w:val="nothing"/>
+      <w:lvlText w:val="%1."/>
+      <w:lvlJc w:val="left"/>
+    </w:lvl>
+  </w:abstractNum>
+  <w:abstractNum w:abstractNumId="1466989205">
+    <w:nsid w:val="57707A95"/>
     <w:multiLevelType w:val="multilevel"/>
-    <w:tmpl w:val="576F3F34"/>
+    <w:tmpl w:val="57707A95"/>
+    <w:lvl w:ilvl="0" w:tentative="1">
+      <w:start w:val="1"/>
+      <w:numFmt w:val="bullet"/>
+      <w:lvlText w:val=""/>
+      <w:lvlJc w:val="left"/>
+      <w:pPr>
+        <w:tabs>
+          <w:tab w:val="left" w:pos="420"/>
+        </w:tabs>
+        <w:ind w:left="420" w:leftChars="0" w:hanging="420" w:firstLineChars="0"/>
+      </w:pPr>
+      <w:rPr>
+        <w:rFonts w:hint="default" w:ascii="Wingdings" w:hAnsi="Wingdings"/>
+      </w:rPr>
+    </w:lvl>
+    <w:lvl w:ilvl="1" w:tentative="1">
+      <w:start w:val="1"/>
+      <w:numFmt w:val="bullet"/>
+      <w:lvlText w:val=""/>
+      <w:lvlJc w:val="left"/>
+      <w:pPr>
+        <w:tabs>
+          <w:tab w:val="left" w:pos="840"/>
+        </w:tabs>
+        <w:ind w:left="840" w:leftChars="0" w:hanging="420" w:firstLineChars="0"/>
+      </w:pPr>
+      <w:rPr>
+        <w:rFonts w:hint="default" w:ascii="Wingdings" w:hAnsi="Wingdings"/>
+      </w:rPr>
+    </w:lvl>
+    <w:lvl w:ilvl="2" w:tentative="1">
+      <w:start w:val="1"/>
+      <w:numFmt w:val="bullet"/>
+      <w:lvlText w:val=""/>
+      <w:lvlJc w:val="left"/>
+      <w:pPr>
+        <w:tabs>
+          <w:tab w:val="left" w:pos="1260"/>
+        </w:tabs>
+        <w:ind w:left="1260" w:leftChars="0" w:hanging="420" w:firstLineChars="0"/>
+      </w:pPr>
+      <w:rPr>
+        <w:rFonts w:hint="default" w:ascii="Wingdings" w:hAnsi="Wingdings"/>
+      </w:rPr>
+    </w:lvl>
+    <w:lvl w:ilvl="3" w:tentative="1">
+      <w:start w:val="1"/>
+      <w:numFmt w:val="bullet"/>
+      <w:lvlText w:val=""/>
+      <w:lvlJc w:val="left"/>
+      <w:pPr>
+        <w:tabs>
+          <w:tab w:val="left" w:pos="1680"/>
+        </w:tabs>
+        <w:ind w:left="1680" w:leftChars="0" w:hanging="420" w:firstLineChars="0"/>
+      </w:pPr>
+      <w:rPr>
+        <w:rFonts w:hint="default" w:ascii="Wingdings" w:hAnsi="Wingdings"/>
+      </w:rPr>
+    </w:lvl>
+    <w:lvl w:ilvl="4" w:tentative="1">
+      <w:start w:val="1"/>
+      <w:numFmt w:val="bullet"/>
+      <w:lvlText w:val=""/>
+      <w:lvlJc w:val="left"/>
+      <w:pPr>
+        <w:tabs>
+          <w:tab w:val="left" w:pos="2100"/>
+        </w:tabs>
+        <w:ind w:left="2100" w:leftChars="0" w:hanging="420" w:firstLineChars="0"/>
+      </w:pPr>
+      <w:rPr>
+        <w:rFonts w:hint="default" w:ascii="Wingdings" w:hAnsi="Wingdings"/>
+      </w:rPr>
+    </w:lvl>
+    <w:lvl w:ilvl="5" w:tentative="1">
+      <w:start w:val="1"/>
+      <w:numFmt w:val="bullet"/>
+      <w:lvlText w:val=""/>
+      <w:lvlJc w:val="left"/>
+      <w:pPr>
+        <w:tabs>
+          <w:tab w:val="left" w:pos="2520"/>
+        </w:tabs>
+        <w:ind w:left="2520" w:leftChars="0" w:hanging="420" w:firstLineChars="0"/>
+      </w:pPr>
+      <w:rPr>
+        <w:rFonts w:hint="default" w:ascii="Wingdings" w:hAnsi="Wingdings"/>
+      </w:rPr>
+    </w:lvl>
+    <w:lvl w:ilvl="6" w:tentative="1">
+      <w:start w:val="1"/>
+      <w:numFmt w:val="bullet"/>
+      <w:lvlText w:val=""/>
+      <w:lvlJc w:val="left"/>
+      <w:pPr>
+        <w:tabs>
+          <w:tab w:val="left" w:pos="2940"/>
+        </w:tabs>
+        <w:ind w:left="2940" w:leftChars="0" w:hanging="420" w:firstLineChars="0"/>
+      </w:pPr>
+      <w:rPr>
+        <w:rFonts w:hint="default" w:ascii="Wingdings" w:hAnsi="Wingdings"/>
+      </w:rPr>
+    </w:lvl>
+    <w:lvl w:ilvl="7" w:tentative="1">
+      <w:start w:val="1"/>
+      <w:numFmt w:val="bullet"/>
+      <w:lvlText w:val=""/>
+      <w:lvlJc w:val="left"/>
+      <w:pPr>
+        <w:tabs>
+          <w:tab w:val="left" w:pos="3360"/>
+        </w:tabs>
+        <w:ind w:left="3360" w:leftChars="0" w:hanging="420" w:firstLineChars="0"/>
+      </w:pPr>
+      <w:rPr>
+        <w:rFonts w:hint="default" w:ascii="Wingdings" w:hAnsi="Wingdings"/>
+      </w:rPr>
+    </w:lvl>
+    <w:lvl w:ilvl="8" w:tentative="1">
+      <w:start w:val="1"/>
+      <w:numFmt w:val="bullet"/>
+      <w:lvlText w:val=""/>
+      <w:lvlJc w:val="left"/>
+      <w:pPr>
+        <w:tabs>
+          <w:tab w:val="left" w:pos="3780"/>
+        </w:tabs>
+        <w:ind w:left="3780" w:leftChars="0" w:hanging="420" w:firstLineChars="0"/>
+      </w:pPr>
+      <w:rPr>
+        <w:rFonts w:hint="default" w:ascii="Wingdings" w:hAnsi="Wingdings"/>
+      </w:rPr>
+    </w:lvl>
+  </w:abstractNum>
+  <w:abstractNum w:abstractNumId="1466990110">
+    <w:nsid w:val="57707E1E"/>
+    <w:multiLevelType w:val="multilevel"/>
+    <w:tmpl w:val="57707E1E"/>
+    <w:lvl w:ilvl="0" w:tentative="1">
+      <w:start w:val="1"/>
+      <w:numFmt w:val="bullet"/>
+      <w:lvlText w:val=""/>
+      <w:lvlJc w:val="left"/>
+      <w:pPr>
+        <w:tabs>
+          <w:tab w:val="left" w:pos="420"/>
+        </w:tabs>
+        <w:ind w:left="420" w:leftChars="0" w:hanging="420" w:firstLineChars="0"/>
+      </w:pPr>
+      <w:rPr>
+        <w:rFonts w:hint="default" w:ascii="Wingdings" w:hAnsi="Wingdings"/>
+      </w:rPr>
+    </w:lvl>
+    <w:lvl w:ilvl="1" w:tentative="1">
+      <w:start w:val="1"/>
+      <w:numFmt w:val="bullet"/>
+      <w:lvlText w:val=""/>
+      <w:lvlJc w:val="left"/>
+      <w:pPr>
+        <w:tabs>
+          <w:tab w:val="left" w:pos="840"/>
+        </w:tabs>
+        <w:ind w:left="840" w:leftChars="0" w:hanging="420" w:firstLineChars="0"/>
+      </w:pPr>
+      <w:rPr>
+        <w:rFonts w:hint="default" w:ascii="Wingdings" w:hAnsi="Wingdings"/>
+      </w:rPr>
+    </w:lvl>
+    <w:lvl w:ilvl="2" w:tentative="1">
+      <w:start w:val="1"/>
+      <w:numFmt w:val="bullet"/>
+      <w:lvlText w:val=""/>
+      <w:lvlJc w:val="left"/>
+      <w:pPr>
+        <w:tabs>
+          <w:tab w:val="left" w:pos="1260"/>
+        </w:tabs>
+        <w:ind w:left="1260" w:leftChars="0" w:hanging="420" w:firstLineChars="0"/>
+      </w:pPr>
+      <w:rPr>
+        <w:rFonts w:hint="default" w:ascii="Wingdings" w:hAnsi="Wingdings"/>
+      </w:rPr>
+    </w:lvl>
+    <w:lvl w:ilvl="3" w:tentative="1">
+      <w:start w:val="1"/>
+      <w:numFmt w:val="bullet"/>
+      <w:lvlText w:val=""/>
+      <w:lvlJc w:val="left"/>
+      <w:pPr>
+        <w:tabs>
+          <w:tab w:val="left" w:pos="1680"/>
+        </w:tabs>
+        <w:ind w:left="1680" w:leftChars="0" w:hanging="420" w:firstLineChars="0"/>
+      </w:pPr>
+      <w:rPr>
+        <w:rFonts w:hint="default" w:ascii="Wingdings" w:hAnsi="Wingdings"/>
+      </w:rPr>
+    </w:lvl>
+    <w:lvl w:ilvl="4" w:tentative="1">
+      <w:start w:val="1"/>
+      <w:numFmt w:val="bullet"/>
+      <w:lvlText w:val=""/>
+      <w:lvlJc w:val="left"/>
+      <w:pPr>
+        <w:tabs>
+          <w:tab w:val="left" w:pos="2100"/>
+        </w:tabs>
+        <w:ind w:left="2100" w:leftChars="0" w:hanging="420" w:firstLineChars="0"/>
+      </w:pPr>
+      <w:rPr>
+        <w:rFonts w:hint="default" w:ascii="Wingdings" w:hAnsi="Wingdings"/>
+      </w:rPr>
+    </w:lvl>
+    <w:lvl w:ilvl="5" w:tentative="1">
+      <w:start w:val="1"/>
+      <w:numFmt w:val="bullet"/>
+      <w:lvlText w:val=""/>
+      <w:lvlJc w:val="left"/>
+      <w:pPr>
+        <w:tabs>
+          <w:tab w:val="left" w:pos="2520"/>
+        </w:tabs>
+        <w:ind w:left="2520" w:leftChars="0" w:hanging="420" w:firstLineChars="0"/>
+      </w:pPr>
+      <w:rPr>
+        <w:rFonts w:hint="default" w:ascii="Wingdings" w:hAnsi="Wingdings"/>
+      </w:rPr>
+    </w:lvl>
+    <w:lvl w:ilvl="6" w:tentative="1">
+      <w:start w:val="1"/>
+      <w:numFmt w:val="bullet"/>
+      <w:lvlText w:val=""/>
+      <w:lvlJc w:val="left"/>
+      <w:pPr>
+        <w:tabs>
+          <w:tab w:val="left" w:pos="2940"/>
+        </w:tabs>
+        <w:ind w:left="2940" w:leftChars="0" w:hanging="420" w:firstLineChars="0"/>
+      </w:pPr>
+      <w:rPr>
+        <w:rFonts w:hint="default" w:ascii="Wingdings" w:hAnsi="Wingdings"/>
+      </w:rPr>
+    </w:lvl>
+    <w:lvl w:ilvl="7" w:tentative="1">
+      <w:start w:val="1"/>
+      <w:numFmt w:val="bullet"/>
+      <w:lvlText w:val=""/>
+      <w:lvlJc w:val="left"/>
+      <w:pPr>
+        <w:tabs>
+          <w:tab w:val="left" w:pos="3360"/>
+        </w:tabs>
+        <w:ind w:left="3360" w:leftChars="0" w:hanging="420" w:firstLineChars="0"/>
+      </w:pPr>
+      <w:rPr>
+        <w:rFonts w:hint="default" w:ascii="Wingdings" w:hAnsi="Wingdings"/>
+      </w:rPr>
+    </w:lvl>
+    <w:lvl w:ilvl="8" w:tentative="1">
+      <w:start w:val="1"/>
+      <w:numFmt w:val="bullet"/>
+      <w:lvlText w:val=""/>
+      <w:lvlJc w:val="left"/>
+      <w:pPr>
+        <w:tabs>
+          <w:tab w:val="left" w:pos="3780"/>
+        </w:tabs>
+        <w:ind w:left="3780" w:leftChars="0" w:hanging="420" w:firstLineChars="0"/>
+      </w:pPr>
+      <w:rPr>
+        <w:rFonts w:hint="default" w:ascii="Wingdings" w:hAnsi="Wingdings"/>
+      </w:rPr>
+    </w:lvl>
+  </w:abstractNum>
+  <w:abstractNum w:abstractNumId="1466990293">
+    <w:nsid w:val="57707ED5"/>
+    <w:multiLevelType w:val="multilevel"/>
+    <w:tmpl w:val="57707ED5"/>
+    <w:lvl w:ilvl="0" w:tentative="1">
+      <w:start w:val="1"/>
+      <w:numFmt w:val="bullet"/>
+      <w:lvlText w:val=""/>
+      <w:lvlJc w:val="left"/>
+      <w:pPr>
+        <w:tabs>
+          <w:tab w:val="left" w:pos="420"/>
+        </w:tabs>
+        <w:ind w:left="420" w:leftChars="0" w:hanging="420" w:firstLineChars="0"/>
+      </w:pPr>
+      <w:rPr>
+        <w:rFonts w:hint="default" w:ascii="Wingdings" w:hAnsi="Wingdings"/>
+      </w:rPr>
+    </w:lvl>
+    <w:lvl w:ilvl="1" w:tentative="1">
+      <w:start w:val="1"/>
+      <w:numFmt w:val="bullet"/>
+      <w:lvlText w:val=""/>
+      <w:lvlJc w:val="left"/>
+      <w:pPr>
+        <w:tabs>
+          <w:tab w:val="left" w:pos="840"/>
+        </w:tabs>
+        <w:ind w:left="840" w:leftChars="0" w:hanging="420" w:firstLineChars="0"/>
+      </w:pPr>
+      <w:rPr>
+        <w:rFonts w:hint="default" w:ascii="Wingdings" w:hAnsi="Wingdings"/>
+      </w:rPr>
+    </w:lvl>
+    <w:lvl w:ilvl="2" w:tentative="1">
+      <w:start w:val="1"/>
+      <w:numFmt w:val="bullet"/>
+      <w:lvlText w:val=""/>
+      <w:lvlJc w:val="left"/>
+      <w:pPr>
+        <w:tabs>
+          <w:tab w:val="left" w:pos="1260"/>
+        </w:tabs>
+        <w:ind w:left="1260" w:leftChars="0" w:hanging="420" w:firstLineChars="0"/>
+      </w:pPr>
+      <w:rPr>
+        <w:rFonts w:hint="default" w:ascii="Wingdings" w:hAnsi="Wingdings"/>
+      </w:rPr>
+    </w:lvl>
+    <w:lvl w:ilvl="3" w:tentative="1">
+      <w:start w:val="1"/>
+      <w:numFmt w:val="bullet"/>
+      <w:lvlText w:val=""/>
+      <w:lvlJc w:val="left"/>
+      <w:pPr>
+        <w:tabs>
+          <w:tab w:val="left" w:pos="1680"/>
+        </w:tabs>
+        <w:ind w:left="1680" w:leftChars="0" w:hanging="420" w:firstLineChars="0"/>
+      </w:pPr>
+      <w:rPr>
+        <w:rFonts w:hint="default" w:ascii="Wingdings" w:hAnsi="Wingdings"/>
+      </w:rPr>
+    </w:lvl>
+    <w:lvl w:ilvl="4" w:tentative="1">
+      <w:start w:val="1"/>
+      <w:numFmt w:val="bullet"/>
+      <w:lvlText w:val=""/>
+      <w:lvlJc w:val="left"/>
+      <w:pPr>
+        <w:tabs>
+          <w:tab w:val="left" w:pos="2100"/>
+        </w:tabs>
+        <w:ind w:left="2100" w:leftChars="0" w:hanging="420" w:firstLineChars="0"/>
+      </w:pPr>
+      <w:rPr>
+        <w:rFonts w:hint="default" w:ascii="Wingdings" w:hAnsi="Wingdings"/>
+      </w:rPr>
+    </w:lvl>
+    <w:lvl w:ilvl="5" w:tentative="1">
+      <w:start w:val="1"/>
+      <w:numFmt w:val="bullet"/>
+      <w:lvlText w:val=""/>
+      <w:lvlJc w:val="left"/>
+      <w:pPr>
+        <w:tabs>
+          <w:tab w:val="left" w:pos="2520"/>
+        </w:tabs>
+        <w:ind w:left="2520" w:leftChars="0" w:hanging="420" w:firstLineChars="0"/>
+      </w:pPr>
+      <w:rPr>
+        <w:rFonts w:hint="default" w:ascii="Wingdings" w:hAnsi="Wingdings"/>
+      </w:rPr>
+    </w:lvl>
+    <w:lvl w:ilvl="6" w:tentative="1">
+      <w:start w:val="1"/>
+      <w:numFmt w:val="bullet"/>
+      <w:lvlText w:val=""/>
+      <w:lvlJc w:val="left"/>
+      <w:pPr>
+        <w:tabs>
+          <w:tab w:val="left" w:pos="2940"/>
+        </w:tabs>
+        <w:ind w:left="2940" w:leftChars="0" w:hanging="420" w:firstLineChars="0"/>
+      </w:pPr>
+      <w:rPr>
+        <w:rFonts w:hint="default" w:ascii="Wingdings" w:hAnsi="Wingdings"/>
+      </w:rPr>
+    </w:lvl>
+    <w:lvl w:ilvl="7" w:tentative="1">
+      <w:start w:val="1"/>
+      <w:numFmt w:val="bullet"/>
+      <w:lvlText w:val=""/>
+      <w:lvlJc w:val="left"/>
+      <w:pPr>
+        <w:tabs>
+          <w:tab w:val="left" w:pos="3360"/>
+        </w:tabs>
+        <w:ind w:left="3360" w:leftChars="0" w:hanging="420" w:firstLineChars="0"/>
+      </w:pPr>
+      <w:rPr>
+        <w:rFonts w:hint="default" w:ascii="Wingdings" w:hAnsi="Wingdings"/>
+      </w:rPr>
+    </w:lvl>
+    <w:lvl w:ilvl="8" w:tentative="1">
+      <w:start w:val="1"/>
+      <w:numFmt w:val="bullet"/>
+      <w:lvlText w:val=""/>
+      <w:lvlJc w:val="left"/>
+      <w:pPr>
+        <w:tabs>
+          <w:tab w:val="left" w:pos="3780"/>
+        </w:tabs>
+        <w:ind w:left="3780" w:leftChars="0" w:hanging="420" w:firstLineChars="0"/>
+      </w:pPr>
+      <w:rPr>
+        <w:rFonts w:hint="default" w:ascii="Wingdings" w:hAnsi="Wingdings"/>
+      </w:rPr>
+    </w:lvl>
+  </w:abstractNum>
+  <w:abstractNum w:abstractNumId="1466990214">
+    <w:nsid w:val="57707E86"/>
+    <w:multiLevelType w:val="multilevel"/>
+    <w:tmpl w:val="57707E86"/>
     <w:lvl w:ilvl="0" w:tentative="1">
       <w:start w:val="1"/>
       <w:numFmt w:val="bullet"/>
@@ -899,6 +2172,27 @@
   <w:num w:numId="4">
     <w:abstractNumId w:val="1466908960"/>
   </w:num>
+  <w:num w:numId="5">
+    <w:abstractNumId w:val="1466989120"/>
+  </w:num>
+  <w:num w:numId="6">
+    <w:abstractNumId w:val="1466989205"/>
+  </w:num>
+  <w:num w:numId="7">
+    <w:abstractNumId w:val="1466989772"/>
+  </w:num>
+  <w:num w:numId="8">
+    <w:abstractNumId w:val="1466989893"/>
+  </w:num>
+  <w:num w:numId="9">
+    <w:abstractNumId w:val="1466990110"/>
+  </w:num>
+  <w:num w:numId="10">
+    <w:abstractNumId w:val="1466990214"/>
+  </w:num>
+  <w:num w:numId="11">
+    <w:abstractNumId w:val="1466990293"/>
+  </w:num>
 </w:numbering>
 </file>
 
@@ -914,8 +2208,8 @@
   <w:latentStyles w:count="260" w:defQFormat="0" w:defUnhideWhenUsed="1" w:defSemiHidden="1" w:defUIPriority="99" w:defLockedState="0">
     <w:lsdException w:qFormat="1" w:unhideWhenUsed="0" w:uiPriority="0" w:semiHidden="0" w:name="Normal"/>
     <w:lsdException w:qFormat="1" w:unhideWhenUsed="0" w:uiPriority="0" w:semiHidden="0" w:name="heading 1"/>
-    <w:lsdException w:qFormat="1" w:uiPriority="0" w:name="heading 2"/>
-    <w:lsdException w:qFormat="1" w:uiPriority="0" w:name="heading 3"/>
+    <w:lsdException w:qFormat="1" w:uiPriority="0" w:semiHidden="0" w:name="heading 2"/>
+    <w:lsdException w:qFormat="1" w:uiPriority="0" w:semiHidden="0" w:name="heading 3"/>
     <w:lsdException w:qFormat="1" w:uiPriority="0" w:name="heading 4"/>
     <w:lsdException w:qFormat="1" w:uiPriority="0" w:name="heading 5"/>
     <w:lsdException w:qFormat="1" w:uiPriority="0" w:name="heading 6"/>

</xml_diff>